<commit_message>
Added colour correction option
</commit_message>
<xml_diff>
--- a/Research/Notes.docx
+++ b/Research/Notes.docx
@@ -723,6 +723,96 @@
     <w:p>
       <w:pPr>
         <w:pStyle w:val="Normal"/>
+        <w:numPr>
+          <w:ilvl w:val="0"/>
+          <w:numId w:val="3"/>
+        </w:numPr>
+        <w:rPr>
+          <w:b w:val="false"/>
+          <w:bCs w:val="false"/>
+        </w:rPr>
+      </w:pPr>
+      <w:r>
+        <w:rPr>
+          <w:b w:val="false"/>
+          <w:bCs w:val="false"/>
+        </w:rPr>
+        <w:t xml:space="preserve">Talk about RL policy search (EA, fitness based) vs value function search (TD, tune from examples) </w:t>
+      </w:r>
+    </w:p>
+    <w:p>
+      <w:pPr>
+        <w:pStyle w:val="TextBody"/>
+        <w:numPr>
+          <w:ilvl w:val="0"/>
+          <w:numId w:val="3"/>
+        </w:numPr>
+        <w:rPr/>
+      </w:pPr>
+      <w:r>
+        <w:rPr/>
+        <w:t>EA as an effective tool for RL tasks (Evolutionary computation for RL for reasons)</w:t>
+      </w:r>
+    </w:p>
+    <w:p>
+      <w:pPr>
+        <w:pStyle w:val="TextBody"/>
+        <w:numPr>
+          <w:ilvl w:val="0"/>
+          <w:numId w:val="3"/>
+        </w:numPr>
+        <w:rPr/>
+      </w:pPr>
+      <w:r>
+        <w:rPr/>
+        <w:t>Other neuroevolution of topologies methods: TWEANS (topology and weight evolving ANNS) 3 14 17 61 75</w:t>
+      </w:r>
+    </w:p>
+    <w:p>
+      <w:pPr>
+        <w:pStyle w:val="TextBody"/>
+        <w:numPr>
+          <w:ilvl w:val="1"/>
+          <w:numId w:val="3"/>
+        </w:numPr>
+        <w:rPr/>
+      </w:pPr>
+      <w:r>
+        <w:rPr/>
+        <w:t>An evolutionary algorithm that constructs recurrent Nns</w:t>
+      </w:r>
+    </w:p>
+    <w:p>
+      <w:pPr>
+        <w:pStyle w:val="TextBody"/>
+        <w:numPr>
+          <w:ilvl w:val="1"/>
+          <w:numId w:val="3"/>
+        </w:numPr>
+        <w:rPr/>
+      </w:pPr>
+      <w:r>
+        <w:rPr/>
+        <w:t>Neuroevolution: from architectures to learning</w:t>
+      </w:r>
+    </w:p>
+    <w:p>
+      <w:pPr>
+        <w:pStyle w:val="TextBody"/>
+        <w:numPr>
+          <w:ilvl w:val="1"/>
+          <w:numId w:val="3"/>
+        </w:numPr>
+        <w:rPr/>
+      </w:pPr>
+      <w:r>
+        <w:rPr/>
+        <w:t>Evolving artificial neural networks (Yao)</w:t>
+      </w:r>
+    </w:p>
+    <w:p>
+      <w:pPr>
+        <w:pStyle w:val="Normal"/>
         <w:rPr>
           <w:b w:val="false"/>
           <w:bCs w:val="false"/>
@@ -925,7 +1015,7 @@
           <w:b w:val="false"/>
           <w:bCs w:val="false"/>
         </w:rPr>
-        <w:t>Image set is selected to show a representative collection of situations on each scenario (enemy in different locations, all items...)</w:t>
+        <w:t>EA for RL article as a basis to design it (phenotype-genotype mapping, mutation operators, EA as opposed to TD)</w:t>
       </w:r>
     </w:p>
     <w:p>
@@ -945,7 +1035,47 @@
           <w:b w:val="false"/>
           <w:bCs w:val="false"/>
         </w:rPr>
+        <w:t>Image set is selected to show a representative collection of situations on each scenario (enemy in different locations, all items...)</w:t>
+      </w:r>
+    </w:p>
+    <w:p>
+      <w:pPr>
+        <w:pStyle w:val="Normal"/>
+        <w:numPr>
+          <w:ilvl w:val="1"/>
+          <w:numId w:val="6"/>
+        </w:numPr>
+        <w:rPr>
+          <w:b w:val="false"/>
+          <w:bCs w:val="false"/>
+        </w:rPr>
+      </w:pPr>
+      <w:r>
+        <w:rPr>
+          <w:b w:val="false"/>
+          <w:bCs w:val="false"/>
+        </w:rPr>
         <w:t>Trained until convergence? (at the moment, 1000 generations)</w:t>
+      </w:r>
+    </w:p>
+    <w:p>
+      <w:pPr>
+        <w:pStyle w:val="Normal"/>
+        <w:numPr>
+          <w:ilvl w:val="1"/>
+          <w:numId w:val="6"/>
+        </w:numPr>
+        <w:rPr>
+          <w:b w:val="false"/>
+          <w:bCs w:val="false"/>
+        </w:rPr>
+      </w:pPr>
+      <w:r>
+        <w:rPr>
+          <w:b w:val="false"/>
+          <w:bCs w:val="false"/>
+        </w:rPr>
+        <w:t>Phenotype-genotype mapping is done to conserve phenotype similarity to genotype similarity, suggested for optimal EA (Holland, 1975 in EA for RL)</w:t>
       </w:r>
     </w:p>
     <w:p>
@@ -1025,7 +1155,7 @@
           <w:b w:val="false"/>
           <w:bCs w:val="false"/>
         </w:rPr>
-        <w:t>Partial rewards (shaping rewards) are used in each scenario to aid training (scenario-dependent)</w:t>
+        <w:t>Partial rewards (shaping rewards) are used in each scenario to aid training (scenario-dependent) → tackling the credit assignment problem</w:t>
       </w:r>
     </w:p>
     <w:p>
@@ -1454,6 +1584,66 @@
           <w:bCs w:val="false"/>
         </w:rPr>
         <w:t>Conclusions and further work</w:t>
+      </w:r>
+    </w:p>
+    <w:p>
+      <w:pPr>
+        <w:pStyle w:val="Normal"/>
+        <w:numPr>
+          <w:ilvl w:val="0"/>
+          <w:numId w:val="8"/>
+        </w:numPr>
+        <w:rPr>
+          <w:b w:val="false"/>
+          <w:bCs w:val="false"/>
+        </w:rPr>
+      </w:pPr>
+      <w:r>
+        <w:rPr>
+          <w:b w:val="false"/>
+          <w:bCs w:val="false"/>
+        </w:rPr>
+        <w:t>Looking at co-evolution and distributed methods to evolve Fds and Controllers (Larranaga and Lozano, 2002; Hansen et al, 2003; Rubinstein and Kroese, 2004).</w:t>
+      </w:r>
+    </w:p>
+    <w:p>
+      <w:pPr>
+        <w:pStyle w:val="Normal"/>
+        <w:numPr>
+          <w:ilvl w:val="0"/>
+          <w:numId w:val="8"/>
+        </w:numPr>
+        <w:rPr>
+          <w:b w:val="false"/>
+          <w:bCs w:val="false"/>
+        </w:rPr>
+      </w:pPr>
+      <w:r>
+        <w:rPr>
+          <w:b w:val="false"/>
+          <w:bCs w:val="false"/>
+        </w:rPr>
+        <w:t>Limitations of EA (EA for RL): online training, rarely visited states (sections of the genome that would react to them accummulate mutations as there is not evol pressure over them)</w:t>
+      </w:r>
+    </w:p>
+    <w:p>
+      <w:pPr>
+        <w:pStyle w:val="Normal"/>
+        <w:numPr>
+          <w:ilvl w:val="0"/>
+          <w:numId w:val="8"/>
+        </w:numPr>
+        <w:rPr>
+          <w:b w:val="false"/>
+          <w:bCs w:val="false"/>
+        </w:rPr>
+      </w:pPr>
+      <w:r>
+        <w:rPr>
+          <w:b w:val="false"/>
+          <w:bCs w:val="false"/>
+        </w:rPr>
+        <w:t>Competing conventions problem (permutation problem) when evolving network topologies (crossover kills functionality)</w:t>
       </w:r>
     </w:p>
     <w:p>
@@ -2954,6 +3144,143 @@
     </w:lvl>
   </w:abstractNum>
   <w:abstractNum w:abstractNumId="8">
+    <w:lvl w:ilvl="0">
+      <w:start w:val="1"/>
+      <w:numFmt w:val="bullet"/>
+      <w:lvlText w:val=""/>
+      <w:lvlJc w:val="left"/>
+      <w:pPr>
+        <w:tabs>
+          <w:tab w:val="num" w:pos="720"/>
+        </w:tabs>
+        <w:ind w:left="720" w:hanging="360"/>
+      </w:pPr>
+      <w:rPr>
+        <w:rFonts w:ascii="Symbol" w:hAnsi="Symbol" w:cs="Symbol" w:hint="default"/>
+      </w:rPr>
+    </w:lvl>
+    <w:lvl w:ilvl="1">
+      <w:start w:val="1"/>
+      <w:numFmt w:val="bullet"/>
+      <w:lvlText w:val="◦"/>
+      <w:lvlJc w:val="left"/>
+      <w:pPr>
+        <w:tabs>
+          <w:tab w:val="num" w:pos="1080"/>
+        </w:tabs>
+        <w:ind w:left="1080" w:hanging="360"/>
+      </w:pPr>
+      <w:rPr>
+        <w:rFonts w:ascii="OpenSymbol" w:hAnsi="OpenSymbol" w:cs="OpenSymbol" w:hint="default"/>
+      </w:rPr>
+    </w:lvl>
+    <w:lvl w:ilvl="2">
+      <w:start w:val="1"/>
+      <w:numFmt w:val="bullet"/>
+      <w:lvlText w:val="▪"/>
+      <w:lvlJc w:val="left"/>
+      <w:pPr>
+        <w:tabs>
+          <w:tab w:val="num" w:pos="1440"/>
+        </w:tabs>
+        <w:ind w:left="1440" w:hanging="360"/>
+      </w:pPr>
+      <w:rPr>
+        <w:rFonts w:ascii="OpenSymbol" w:hAnsi="OpenSymbol" w:cs="OpenSymbol" w:hint="default"/>
+      </w:rPr>
+    </w:lvl>
+    <w:lvl w:ilvl="3">
+      <w:start w:val="1"/>
+      <w:numFmt w:val="bullet"/>
+      <w:lvlText w:val=""/>
+      <w:lvlJc w:val="left"/>
+      <w:pPr>
+        <w:tabs>
+          <w:tab w:val="num" w:pos="1800"/>
+        </w:tabs>
+        <w:ind w:left="1800" w:hanging="360"/>
+      </w:pPr>
+      <w:rPr>
+        <w:rFonts w:ascii="Symbol" w:hAnsi="Symbol" w:cs="Symbol" w:hint="default"/>
+      </w:rPr>
+    </w:lvl>
+    <w:lvl w:ilvl="4">
+      <w:start w:val="1"/>
+      <w:numFmt w:val="bullet"/>
+      <w:lvlText w:val="◦"/>
+      <w:lvlJc w:val="left"/>
+      <w:pPr>
+        <w:tabs>
+          <w:tab w:val="num" w:pos="2160"/>
+        </w:tabs>
+        <w:ind w:left="2160" w:hanging="360"/>
+      </w:pPr>
+      <w:rPr>
+        <w:rFonts w:ascii="OpenSymbol" w:hAnsi="OpenSymbol" w:cs="OpenSymbol" w:hint="default"/>
+      </w:rPr>
+    </w:lvl>
+    <w:lvl w:ilvl="5">
+      <w:start w:val="1"/>
+      <w:numFmt w:val="bullet"/>
+      <w:lvlText w:val="▪"/>
+      <w:lvlJc w:val="left"/>
+      <w:pPr>
+        <w:tabs>
+          <w:tab w:val="num" w:pos="2520"/>
+        </w:tabs>
+        <w:ind w:left="2520" w:hanging="360"/>
+      </w:pPr>
+      <w:rPr>
+        <w:rFonts w:ascii="OpenSymbol" w:hAnsi="OpenSymbol" w:cs="OpenSymbol" w:hint="default"/>
+      </w:rPr>
+    </w:lvl>
+    <w:lvl w:ilvl="6">
+      <w:start w:val="1"/>
+      <w:numFmt w:val="bullet"/>
+      <w:lvlText w:val=""/>
+      <w:lvlJc w:val="left"/>
+      <w:pPr>
+        <w:tabs>
+          <w:tab w:val="num" w:pos="2880"/>
+        </w:tabs>
+        <w:ind w:left="2880" w:hanging="360"/>
+      </w:pPr>
+      <w:rPr>
+        <w:rFonts w:ascii="Symbol" w:hAnsi="Symbol" w:cs="Symbol" w:hint="default"/>
+      </w:rPr>
+    </w:lvl>
+    <w:lvl w:ilvl="7">
+      <w:start w:val="1"/>
+      <w:numFmt w:val="bullet"/>
+      <w:lvlText w:val="◦"/>
+      <w:lvlJc w:val="left"/>
+      <w:pPr>
+        <w:tabs>
+          <w:tab w:val="num" w:pos="3240"/>
+        </w:tabs>
+        <w:ind w:left="3240" w:hanging="360"/>
+      </w:pPr>
+      <w:rPr>
+        <w:rFonts w:ascii="OpenSymbol" w:hAnsi="OpenSymbol" w:cs="OpenSymbol" w:hint="default"/>
+      </w:rPr>
+    </w:lvl>
+    <w:lvl w:ilvl="8">
+      <w:start w:val="1"/>
+      <w:numFmt w:val="bullet"/>
+      <w:lvlText w:val="▪"/>
+      <w:lvlJc w:val="left"/>
+      <w:pPr>
+        <w:tabs>
+          <w:tab w:val="num" w:pos="3600"/>
+        </w:tabs>
+        <w:ind w:left="3600" w:hanging="360"/>
+      </w:pPr>
+      <w:rPr>
+        <w:rFonts w:ascii="OpenSymbol" w:hAnsi="OpenSymbol" w:cs="OpenSymbol" w:hint="default"/>
+      </w:rPr>
+    </w:lvl>
+  </w:abstractNum>
+  <w:abstractNum w:abstractNumId="9">
     <w:lvl w:ilvl="0">
       <w:start w:val="1"/>
       <w:numFmt w:val="none"/>
@@ -3095,6 +3422,9 @@
   </w:num>
   <w:num w:numId="8">
     <w:abstractNumId w:val="8"/>
+  </w:num>
+  <w:num w:numId="9">
+    <w:abstractNumId w:val="9"/>
   </w:num>
 </w:numbering>
 </file>
@@ -3640,6 +3970,54 @@
       <w:rFonts w:cs="OpenSymbol"/>
     </w:rPr>
   </w:style>
+  <w:style w:type="character" w:styleId="ListLabel19">
+    <w:name w:val="ListLabel 19"/>
+    <w:rPr>
+      <w:rFonts w:cs="Symbol"/>
+    </w:rPr>
+  </w:style>
+  <w:style w:type="character" w:styleId="ListLabel20">
+    <w:name w:val="ListLabel 20"/>
+    <w:rPr>
+      <w:rFonts w:cs="Courier New"/>
+    </w:rPr>
+  </w:style>
+  <w:style w:type="character" w:styleId="ListLabel21">
+    <w:name w:val="ListLabel 21"/>
+    <w:rPr>
+      <w:rFonts w:cs="Wingdings"/>
+    </w:rPr>
+  </w:style>
+  <w:style w:type="character" w:styleId="ListLabel22">
+    <w:name w:val="ListLabel 22"/>
+    <w:rPr>
+      <w:rFonts w:cs="OpenSymbol"/>
+    </w:rPr>
+  </w:style>
+  <w:style w:type="character" w:styleId="ListLabel23">
+    <w:name w:val="ListLabel 23"/>
+    <w:rPr>
+      <w:rFonts w:cs="Symbol"/>
+    </w:rPr>
+  </w:style>
+  <w:style w:type="character" w:styleId="ListLabel24">
+    <w:name w:val="ListLabel 24"/>
+    <w:rPr>
+      <w:rFonts w:cs="Courier New"/>
+    </w:rPr>
+  </w:style>
+  <w:style w:type="character" w:styleId="ListLabel25">
+    <w:name w:val="ListLabel 25"/>
+    <w:rPr>
+      <w:rFonts w:cs="Wingdings"/>
+    </w:rPr>
+  </w:style>
+  <w:style w:type="character" w:styleId="ListLabel26">
+    <w:name w:val="ListLabel 26"/>
+    <w:rPr>
+      <w:rFonts w:cs="OpenSymbol"/>
+    </w:rPr>
+  </w:style>
   <w:style w:type="paragraph" w:styleId="Heading">
     <w:name w:val="Heading"/>
     <w:basedOn w:val="Normal"/>

</xml_diff>